<commit_message>
Cat, Parrot and Bag of Seed (Define)
</commit_message>
<xml_diff>
--- a/Chouinard_Shanna_WPF/Associating JS/Problem Solving/chouinard_shanna_problemSolving.docx
+++ b/Chouinard_Shanna_WPF/Associating JS/Problem Solving/chouinard_shanna_problemSolving.docx
@@ -74,8 +74,106 @@
           <w:szCs w:val="36"/>
         </w:rPr>
       </w:pPr>
+    </w:p>
+    <w:p>
+      <w:pPr>
+        <w:jc w:val="center"/>
+        <w:rPr>
+          <w:sz w:val="36"/>
+          <w:szCs w:val="36"/>
+        </w:rPr>
+      </w:pPr>
+    </w:p>
+    <w:p>
+      <w:pPr>
+        <w:rPr>
+          <w:b/>
+          <w:sz w:val="36"/>
+          <w:szCs w:val="36"/>
+        </w:rPr>
+      </w:pPr>
+      <w:r>
+        <w:rPr>
+          <w:b/>
+          <w:sz w:val="36"/>
+          <w:szCs w:val="36"/>
+        </w:rPr>
+        <w:t>A Cat, a Parrot</w:t>
+      </w:r>
+      <w:r>
+        <w:rPr>
+          <w:b/>
+          <w:sz w:val="36"/>
+          <w:szCs w:val="36"/>
+        </w:rPr>
+        <w:t xml:space="preserve"> and a Bag of Seed</w:t>
+      </w:r>
+    </w:p>
+    <w:p>
+      <w:pPr>
+        <w:rPr>
+          <w:sz w:val="36"/>
+          <w:szCs w:val="36"/>
+        </w:rPr>
+      </w:pPr>
+      <w:r>
+        <w:rPr>
+          <w:b/>
+          <w:sz w:val="36"/>
+          <w:szCs w:val="36"/>
+        </w:rPr>
+        <w:tab/>
+      </w:r>
+      <w:r>
+        <w:rPr>
+          <w:i/>
+          <w:sz w:val="36"/>
+          <w:szCs w:val="36"/>
+        </w:rPr>
+        <w:t xml:space="preserve">Define:  </w:t>
+      </w:r>
+      <w:r>
+        <w:rPr>
+          <w:sz w:val="36"/>
+          <w:szCs w:val="36"/>
+        </w:rPr>
+        <w:t>A man needs to transport a cat, a parrot and a bag of seed to the other side of the river without the cat eating the parrot or the parrot eating the seed.</w:t>
+      </w:r>
+    </w:p>
+    <w:p>
+      <w:pPr>
+        <w:rPr>
+          <w:i/>
+          <w:sz w:val="36"/>
+          <w:szCs w:val="36"/>
+        </w:rPr>
+      </w:pPr>
+      <w:r>
+        <w:rPr>
+          <w:sz w:val="36"/>
+          <w:szCs w:val="36"/>
+        </w:rPr>
+        <w:tab/>
+      </w:r>
       <w:bookmarkStart w:id="0" w:name="_GoBack"/>
       <w:bookmarkEnd w:id="0"/>
+      <w:r>
+        <w:rPr>
+          <w:i/>
+          <w:sz w:val="36"/>
+          <w:szCs w:val="36"/>
+        </w:rPr>
+        <w:t xml:space="preserve"> </w:t>
+      </w:r>
+    </w:p>
+    <w:p>
+      <w:pPr>
+        <w:jc w:val="center"/>
+        <w:rPr>
+          <w:sz w:val="36"/>
+          <w:szCs w:val="36"/>
+        </w:rPr>
+      </w:pPr>
     </w:p>
     <w:sectPr>
       <w:pgSz w:w="12240" w:h="15840"/>

</xml_diff>

<commit_message>
Cat, Parrot and Bag of Seed (Break the problem apart)
</commit_message>
<xml_diff>
--- a/Chouinard_Shanna_WPF/Associating JS/Problem Solving/chouinard_shanna_problemSolving.docx
+++ b/Chouinard_Shanna_WPF/Associating JS/Problem Solving/chouinard_shanna_problemSolving.docx
@@ -264,8 +264,80 @@
           <w:szCs w:val="36"/>
         </w:rPr>
       </w:pPr>
+      <w:r>
+        <w:rPr>
+          <w:b/>
+          <w:sz w:val="36"/>
+          <w:szCs w:val="36"/>
+        </w:rPr>
+        <w:t>2) Break the problem apart</w:t>
+      </w:r>
+    </w:p>
+    <w:p>
+      <w:pPr>
+        <w:rPr>
+          <w:sz w:val="36"/>
+          <w:szCs w:val="36"/>
+        </w:rPr>
+      </w:pPr>
+      <w:r>
+        <w:rPr>
+          <w:b/>
+          <w:sz w:val="36"/>
+          <w:szCs w:val="36"/>
+        </w:rPr>
+        <w:tab/>
+      </w:r>
+      <w:r>
+        <w:rPr>
+          <w:sz w:val="36"/>
+          <w:szCs w:val="36"/>
+        </w:rPr>
+        <w:t xml:space="preserve">a) In the mans absence, the cat could eat the parrot </w:t>
+      </w:r>
+      <w:r>
+        <w:rPr>
+          <w:sz w:val="36"/>
+          <w:szCs w:val="36"/>
+        </w:rPr>
+        <w:tab/>
+        <w:t>and the parrot would eat the seed</w:t>
+      </w:r>
+    </w:p>
+    <w:p>
+      <w:pPr>
+        <w:rPr>
+          <w:sz w:val="36"/>
+          <w:szCs w:val="36"/>
+        </w:rPr>
+      </w:pPr>
+      <w:r>
+        <w:rPr>
+          <w:sz w:val="36"/>
+          <w:szCs w:val="36"/>
+        </w:rPr>
+        <w:tab/>
+        <w:t xml:space="preserve">b) Prevent the cat from eating the parrot and </w:t>
+      </w:r>
+      <w:r>
+        <w:rPr>
+          <w:sz w:val="36"/>
+          <w:szCs w:val="36"/>
+        </w:rPr>
+        <w:tab/>
+        <w:t>prevent the parrot from eating the seed</w:t>
+      </w:r>
       <w:bookmarkStart w:id="0" w:name="_GoBack"/>
       <w:bookmarkEnd w:id="0"/>
+    </w:p>
+    <w:p>
+      <w:pPr>
+        <w:rPr>
+          <w:b/>
+          <w:sz w:val="36"/>
+          <w:szCs w:val="36"/>
+        </w:rPr>
+      </w:pPr>
     </w:p>
     <w:p>
       <w:pPr>

</xml_diff>

<commit_message>
Cat, Parrot and Bag of Seed (Identify potential solutions)
</commit_message>
<xml_diff>
--- a/Chouinard_Shanna_WPF/Associating JS/Problem Solving/chouinard_shanna_problemSolving.docx
+++ b/Chouinard_Shanna_WPF/Associating JS/Problem Solving/chouinard_shanna_problemSolving.docx
@@ -327,6 +327,79 @@
         <w:tab/>
         <w:t>prevent the parrot from eating the seed</w:t>
       </w:r>
+    </w:p>
+    <w:p>
+      <w:pPr>
+        <w:rPr>
+          <w:b/>
+          <w:sz w:val="36"/>
+          <w:szCs w:val="36"/>
+        </w:rPr>
+      </w:pPr>
+      <w:r>
+        <w:rPr>
+          <w:b/>
+          <w:sz w:val="36"/>
+          <w:szCs w:val="36"/>
+        </w:rPr>
+        <w:t>3) Identify potential solutions</w:t>
+      </w:r>
+    </w:p>
+    <w:p>
+      <w:pPr>
+        <w:rPr>
+          <w:sz w:val="36"/>
+          <w:szCs w:val="36"/>
+        </w:rPr>
+      </w:pPr>
+      <w:r>
+        <w:rPr>
+          <w:b/>
+          <w:sz w:val="36"/>
+          <w:szCs w:val="36"/>
+        </w:rPr>
+        <w:tab/>
+      </w:r>
+      <w:r>
+        <w:rPr>
+          <w:sz w:val="36"/>
+          <w:szCs w:val="36"/>
+        </w:rPr>
+        <w:t xml:space="preserve">a) Have the parrot fly to the other side or take the </w:t>
+      </w:r>
+      <w:r>
+        <w:rPr>
+          <w:sz w:val="36"/>
+          <w:szCs w:val="36"/>
+        </w:rPr>
+        <w:tab/>
+        <w:t xml:space="preserve">parrot first to prevent the cat from eating the </w:t>
+      </w:r>
+      <w:r>
+        <w:rPr>
+          <w:sz w:val="36"/>
+          <w:szCs w:val="36"/>
+        </w:rPr>
+        <w:tab/>
+        <w:t xml:space="preserve">parrot and to prevent the parrot from eating the </w:t>
+      </w:r>
+      <w:r>
+        <w:rPr>
+          <w:sz w:val="36"/>
+          <w:szCs w:val="36"/>
+        </w:rPr>
+        <w:tab/>
+        <w:t>bag of seed</w:t>
+      </w:r>
+    </w:p>
+    <w:p>
+      <w:pPr>
+        <w:rPr>
+          <w:b/>
+          <w:sz w:val="36"/>
+          <w:szCs w:val="36"/>
+        </w:rPr>
+      </w:pPr>
       <w:bookmarkStart w:id="0" w:name="_GoBack"/>
       <w:bookmarkEnd w:id="0"/>
     </w:p>

</xml_diff>

<commit_message>
Cat, Parrot and Bag of Seed (Evaluate each potential solution)
</commit_message>
<xml_diff>
--- a/Chouinard_Shanna_WPF/Associating JS/Problem Solving/chouinard_shanna_problemSolving.docx
+++ b/Chouinard_Shanna_WPF/Associating JS/Problem Solving/chouinard_shanna_problemSolving.docx
@@ -400,8 +400,62 @@
           <w:szCs w:val="36"/>
         </w:rPr>
       </w:pPr>
+      <w:r>
+        <w:rPr>
+          <w:b/>
+          <w:sz w:val="36"/>
+          <w:szCs w:val="36"/>
+        </w:rPr>
+        <w:t>4) Evaluate each potential solution</w:t>
+      </w:r>
+    </w:p>
+    <w:p>
+      <w:pPr>
+        <w:rPr>
+          <w:sz w:val="36"/>
+          <w:szCs w:val="36"/>
+        </w:rPr>
+      </w:pPr>
+      <w:r>
+        <w:rPr>
+          <w:b/>
+          <w:sz w:val="36"/>
+          <w:szCs w:val="36"/>
+        </w:rPr>
+        <w:tab/>
+      </w:r>
+      <w:r>
+        <w:rPr>
+          <w:sz w:val="36"/>
+          <w:szCs w:val="36"/>
+        </w:rPr>
+        <w:t>a) N</w:t>
+      </w:r>
       <w:bookmarkStart w:id="0" w:name="_GoBack"/>
       <w:bookmarkEnd w:id="0"/>
+      <w:r>
+        <w:rPr>
+          <w:sz w:val="36"/>
+          <w:szCs w:val="36"/>
+        </w:rPr>
+        <w:t>o, each potential does not meet the goals</w:t>
+      </w:r>
+    </w:p>
+    <w:p>
+      <w:pPr>
+        <w:rPr>
+          <w:sz w:val="36"/>
+          <w:szCs w:val="36"/>
+        </w:rPr>
+      </w:pPr>
+      <w:r>
+        <w:rPr>
+          <w:sz w:val="36"/>
+          <w:szCs w:val="36"/>
+        </w:rPr>
+        <w:tab/>
+        <w:t>b) No, each potential will not work for all cases</w:t>
+      </w:r>
     </w:p>
     <w:p>
       <w:pPr>

</xml_diff>

<commit_message>
Cat, Parrot and Bag of Seed (Choose a solution and develop a plan to implement it)
</commit_message>
<xml_diff>
--- a/Chouinard_Shanna_WPF/Associating JS/Problem Solving/chouinard_shanna_problemSolving.docx
+++ b/Chouinard_Shanna_WPF/Associating JS/Problem Solving/chouinard_shanna_problemSolving.docx
@@ -88,33 +88,19 @@
       <w:pPr>
         <w:rPr>
           <w:b/>
-          <w:sz w:val="36"/>
-          <w:szCs w:val="36"/>
-        </w:rPr>
-      </w:pPr>
-      <w:r>
-        <w:rPr>
-          <w:b/>
-          <w:sz w:val="36"/>
-          <w:szCs w:val="36"/>
-        </w:rPr>
-        <w:t>A Cat, a Parrot</w:t>
-      </w:r>
-      <w:r>
-        <w:rPr>
-          <w:b/>
-          <w:sz w:val="36"/>
-          <w:szCs w:val="36"/>
-        </w:rPr>
-        <w:t xml:space="preserve"> and a Bag of Seed</w:t>
-      </w:r>
-    </w:p>
-    <w:p>
-      <w:pPr>
-        <w:rPr>
-          <w:b/>
-          <w:sz w:val="36"/>
-          <w:szCs w:val="36"/>
+        </w:rPr>
+      </w:pPr>
+      <w:r>
+        <w:rPr>
+          <w:b/>
+        </w:rPr>
+        <w:t>A Cat, a Parrot and a Bag of Seed</w:t>
+      </w:r>
+    </w:p>
+    <w:p>
+      <w:pPr>
+        <w:rPr>
+          <w:b/>
         </w:rPr>
       </w:pPr>
     </w:p>
@@ -123,339 +109,212 @@
         <w:rPr>
           <w:b/>
           <w:i/>
-          <w:sz w:val="36"/>
-          <w:szCs w:val="36"/>
-        </w:rPr>
-      </w:pPr>
-      <w:r>
-        <w:rPr>
-          <w:b/>
-          <w:sz w:val="36"/>
-          <w:szCs w:val="36"/>
-        </w:rPr>
-        <w:t xml:space="preserve">1) </w:t>
-      </w:r>
-      <w:r>
-        <w:rPr>
-          <w:b/>
-          <w:sz w:val="36"/>
-          <w:szCs w:val="36"/>
-        </w:rPr>
-        <w:t>Define the problem</w:t>
-      </w:r>
-    </w:p>
-    <w:p>
-      <w:pPr>
-        <w:rPr>
-          <w:sz w:val="36"/>
-          <w:szCs w:val="36"/>
-        </w:rPr>
-      </w:pPr>
-      <w:r>
-        <w:rPr>
-          <w:sz w:val="36"/>
-          <w:szCs w:val="36"/>
-        </w:rPr>
+        </w:rPr>
+      </w:pPr>
+      <w:r>
+        <w:rPr>
+          <w:b/>
+        </w:rPr>
+        <w:t>1) Define the problem</w:t>
+      </w:r>
+    </w:p>
+    <w:p>
+      <w:r>
         <w:tab/>
         <w:t xml:space="preserve">a) </w:t>
       </w:r>
       <w:r>
-        <w:rPr>
-          <w:sz w:val="36"/>
-          <w:szCs w:val="36"/>
-        </w:rPr>
         <w:t xml:space="preserve">A man needs to transport a cat, a parrot and a </w:t>
       </w:r>
       <w:r>
-        <w:rPr>
-          <w:sz w:val="36"/>
-          <w:szCs w:val="36"/>
-        </w:rPr>
-        <w:tab/>
-      </w:r>
-      <w:r>
-        <w:rPr>
-          <w:sz w:val="36"/>
-          <w:szCs w:val="36"/>
-        </w:rPr>
-        <w:t xml:space="preserve">bag of seed to the other side of the river without </w:t>
-      </w:r>
-      <w:r>
-        <w:rPr>
-          <w:sz w:val="36"/>
-          <w:szCs w:val="36"/>
-        </w:rPr>
-        <w:tab/>
-      </w:r>
-      <w:r>
-        <w:rPr>
-          <w:sz w:val="36"/>
-          <w:szCs w:val="36"/>
-        </w:rPr>
-        <w:t xml:space="preserve">the cat eating the parrot or the parrot eating the </w:t>
-      </w:r>
-      <w:r>
-        <w:rPr>
-          <w:sz w:val="36"/>
-          <w:szCs w:val="36"/>
-        </w:rPr>
-        <w:tab/>
-      </w:r>
-      <w:r>
-        <w:rPr>
-          <w:sz w:val="36"/>
-          <w:szCs w:val="36"/>
-        </w:rPr>
-        <w:t>seed.</w:t>
-      </w:r>
-    </w:p>
-    <w:p>
-      <w:pPr>
-        <w:rPr>
-          <w:sz w:val="36"/>
-          <w:szCs w:val="36"/>
-        </w:rPr>
-      </w:pPr>
-      <w:r>
-        <w:rPr>
-          <w:sz w:val="36"/>
-          <w:szCs w:val="36"/>
-        </w:rPr>
+        <w:tab/>
+      </w:r>
+      <w:r>
+        <w:t xml:space="preserve">bag of seed to the other side </w:t>
+      </w:r>
+      <w:r>
+        <w:tab/>
+      </w:r>
+      <w:r>
+        <w:t xml:space="preserve">of the river without </w:t>
+      </w:r>
+      <w:r>
+        <w:tab/>
+      </w:r>
+      <w:r>
+        <w:t>the cat eating the parrot or the parrot eating the seed.</w:t>
+      </w:r>
+    </w:p>
+    <w:p>
+      <w:r>
         <w:tab/>
         <w:t>b) The parrot might be able to fly to the other side</w:t>
       </w:r>
     </w:p>
     <w:p>
-      <w:pPr>
-        <w:rPr>
-          <w:sz w:val="36"/>
-          <w:szCs w:val="36"/>
-        </w:rPr>
-      </w:pPr>
-      <w:r>
-        <w:rPr>
-          <w:sz w:val="36"/>
-          <w:szCs w:val="36"/>
-        </w:rPr>
+      <w:r>
         <w:tab/>
         <w:t>c) The overall</w:t>
       </w:r>
       <w:r>
-        <w:rPr>
-          <w:sz w:val="36"/>
-          <w:szCs w:val="36"/>
-        </w:rPr>
-        <w:t xml:space="preserve"> goal is to get the parrot, the cat and </w:t>
-      </w:r>
-      <w:r>
-        <w:rPr>
-          <w:sz w:val="36"/>
-          <w:szCs w:val="36"/>
-        </w:rPr>
-        <w:tab/>
-        <w:t>the bag of seed to the other side of the river.</w:t>
-      </w:r>
-    </w:p>
-    <w:p>
-      <w:pPr>
-        <w:rPr>
-          <w:b/>
-          <w:sz w:val="36"/>
-          <w:szCs w:val="36"/>
-        </w:rPr>
-      </w:pPr>
-      <w:r>
-        <w:rPr>
-          <w:b/>
-          <w:sz w:val="36"/>
-          <w:szCs w:val="36"/>
+        <w:t xml:space="preserve"> goal is</w:t>
+      </w:r>
+      <w:r>
+        <w:t xml:space="preserve"> to get the parrot, the cat and </w:t>
+      </w:r>
+      <w:r>
+        <w:t xml:space="preserve">the bag of seed to the other </w:t>
+      </w:r>
+      <w:r>
+        <w:tab/>
+      </w:r>
+      <w:r>
+        <w:t>side of the river.</w:t>
+      </w:r>
+    </w:p>
+    <w:p>
+      <w:pPr>
+        <w:rPr>
+          <w:b/>
+        </w:rPr>
+      </w:pPr>
+      <w:r>
+        <w:rPr>
+          <w:b/>
         </w:rPr>
         <w:t>2) Break the problem apart</w:t>
       </w:r>
     </w:p>
     <w:p>
-      <w:pPr>
-        <w:rPr>
-          <w:sz w:val="36"/>
-          <w:szCs w:val="36"/>
-        </w:rPr>
-      </w:pPr>
-      <w:r>
-        <w:rPr>
-          <w:b/>
-          <w:sz w:val="36"/>
-          <w:szCs w:val="36"/>
-        </w:rPr>
-        <w:tab/>
-      </w:r>
-      <w:r>
-        <w:rPr>
-          <w:sz w:val="36"/>
-          <w:szCs w:val="36"/>
-        </w:rPr>
-        <w:t xml:space="preserve">a) In the mans absence, the cat could eat the parrot </w:t>
-      </w:r>
-      <w:r>
-        <w:rPr>
-          <w:sz w:val="36"/>
-          <w:szCs w:val="36"/>
-        </w:rPr>
-        <w:tab/>
-        <w:t>and the parrot would eat the seed</w:t>
-      </w:r>
-    </w:p>
-    <w:p>
-      <w:pPr>
-        <w:rPr>
-          <w:sz w:val="36"/>
-          <w:szCs w:val="36"/>
-        </w:rPr>
-      </w:pPr>
-      <w:r>
-        <w:rPr>
-          <w:sz w:val="36"/>
-          <w:szCs w:val="36"/>
-        </w:rPr>
-        <w:tab/>
-        <w:t xml:space="preserve">b) Prevent the cat from eating the parrot and </w:t>
-      </w:r>
-      <w:r>
-        <w:rPr>
-          <w:sz w:val="36"/>
-          <w:szCs w:val="36"/>
-        </w:rPr>
-        <w:tab/>
-        <w:t>prevent the parrot from eating the seed</w:t>
-      </w:r>
-    </w:p>
-    <w:p>
-      <w:pPr>
-        <w:rPr>
-          <w:b/>
-          <w:sz w:val="36"/>
-          <w:szCs w:val="36"/>
-        </w:rPr>
-      </w:pPr>
-      <w:r>
-        <w:rPr>
-          <w:b/>
-          <w:sz w:val="36"/>
-          <w:szCs w:val="36"/>
+      <w:r>
+        <w:rPr>
+          <w:b/>
+        </w:rPr>
+        <w:tab/>
+      </w:r>
+      <w:r>
+        <w:t xml:space="preserve">a) In the mans absence, the cat could eat the parrot and the parrot would eat </w:t>
+      </w:r>
+      <w:r>
+        <w:tab/>
+      </w:r>
+      <w:r>
+        <w:t>the seed</w:t>
+      </w:r>
+    </w:p>
+    <w:p>
+      <w:r>
+        <w:tab/>
+        <w:t xml:space="preserve">b) Prevent the cat from eating the parrot and prevent the parrot from </w:t>
+      </w:r>
+      <w:r>
+        <w:tab/>
+      </w:r>
+      <w:r>
+        <w:t xml:space="preserve">eating </w:t>
+      </w:r>
+      <w:r>
+        <w:tab/>
+      </w:r>
+      <w:r>
+        <w:t>the seed</w:t>
+      </w:r>
+    </w:p>
+    <w:p>
+      <w:pPr>
+        <w:rPr>
+          <w:b/>
+        </w:rPr>
+      </w:pPr>
+      <w:r>
+        <w:rPr>
+          <w:b/>
         </w:rPr>
         <w:t>3) Identify potential solutions</w:t>
       </w:r>
     </w:p>
     <w:p>
-      <w:pPr>
-        <w:rPr>
-          <w:sz w:val="36"/>
-          <w:szCs w:val="36"/>
-        </w:rPr>
-      </w:pPr>
-      <w:r>
-        <w:rPr>
-          <w:b/>
-          <w:sz w:val="36"/>
-          <w:szCs w:val="36"/>
-        </w:rPr>
-        <w:tab/>
-      </w:r>
-      <w:r>
-        <w:rPr>
-          <w:sz w:val="36"/>
-          <w:szCs w:val="36"/>
-        </w:rPr>
-        <w:t xml:space="preserve">a) Have the parrot fly to the other side or take the </w:t>
-      </w:r>
-      <w:r>
-        <w:rPr>
-          <w:sz w:val="36"/>
-          <w:szCs w:val="36"/>
-        </w:rPr>
-        <w:tab/>
-        <w:t xml:space="preserve">parrot first to prevent the cat from eating the </w:t>
-      </w:r>
-      <w:r>
-        <w:rPr>
-          <w:sz w:val="36"/>
-          <w:szCs w:val="36"/>
-        </w:rPr>
-        <w:tab/>
-        <w:t xml:space="preserve">parrot and to prevent the parrot from eating the </w:t>
-      </w:r>
-      <w:r>
-        <w:rPr>
-          <w:sz w:val="36"/>
-          <w:szCs w:val="36"/>
-        </w:rPr>
-        <w:tab/>
-        <w:t>bag of seed</w:t>
-      </w:r>
-    </w:p>
-    <w:p>
-      <w:pPr>
-        <w:rPr>
-          <w:b/>
-          <w:sz w:val="36"/>
-          <w:szCs w:val="36"/>
-        </w:rPr>
-      </w:pPr>
-      <w:r>
-        <w:rPr>
-          <w:b/>
-          <w:sz w:val="36"/>
-          <w:szCs w:val="36"/>
+      <w:r>
+        <w:rPr>
+          <w:b/>
+        </w:rPr>
+        <w:tab/>
+      </w:r>
+      <w:r>
+        <w:t xml:space="preserve">a) Have the parrot fly to the other side or take the parrot first to </w:t>
+      </w:r>
+      <w:r>
+        <w:tab/>
+      </w:r>
+      <w:r>
+        <w:t xml:space="preserve">prevent the cat from eating the parrot and to prevent the parrot from eating </w:t>
+      </w:r>
+      <w:r>
+        <w:tab/>
+      </w:r>
+      <w:r>
+        <w:t>the bag of seed</w:t>
+      </w:r>
+    </w:p>
+    <w:p>
+      <w:pPr>
+        <w:rPr>
+          <w:b/>
+        </w:rPr>
+      </w:pPr>
+      <w:r>
+        <w:rPr>
+          <w:b/>
         </w:rPr>
         <w:t>4) Evaluate each potential solution</w:t>
       </w:r>
     </w:p>
     <w:p>
-      <w:pPr>
-        <w:rPr>
-          <w:sz w:val="36"/>
-          <w:szCs w:val="36"/>
-        </w:rPr>
-      </w:pPr>
-      <w:r>
-        <w:rPr>
-          <w:b/>
-          <w:sz w:val="36"/>
-          <w:szCs w:val="36"/>
-        </w:rPr>
-        <w:tab/>
-      </w:r>
-      <w:r>
-        <w:rPr>
-          <w:sz w:val="36"/>
-          <w:szCs w:val="36"/>
-        </w:rPr>
-        <w:t>a) N</w:t>
+      <w:r>
+        <w:rPr>
+          <w:b/>
+        </w:rPr>
+        <w:tab/>
+      </w:r>
+      <w:r>
+        <w:t>a) No, each potential does not meet the goals</w:t>
+      </w:r>
+    </w:p>
+    <w:p>
+      <w:r>
+        <w:tab/>
+        <w:t>b) No, each potential will not work for all cases</w:t>
+      </w:r>
+    </w:p>
+    <w:p>
+      <w:pPr>
+        <w:rPr>
+          <w:b/>
+        </w:rPr>
+      </w:pPr>
+      <w:r>
+        <w:rPr>
+          <w:b/>
+        </w:rPr>
+        <w:t>5) Choose a solution and develop a plan to implement it</w:t>
+      </w:r>
+    </w:p>
+    <w:p>
+      <w:r>
+        <w:rPr>
+          <w:b/>
+        </w:rPr>
+        <w:tab/>
+      </w:r>
+      <w:r>
+        <w:t xml:space="preserve">a) He can take the cat across first and then go back to get the seed and have </w:t>
+      </w:r>
+      <w:r>
+        <w:tab/>
+        <w:t>the parrot fly across</w:t>
       </w:r>
       <w:bookmarkStart w:id="0" w:name="_GoBack"/>
       <w:bookmarkEnd w:id="0"/>
-      <w:r>
-        <w:rPr>
-          <w:sz w:val="36"/>
-          <w:szCs w:val="36"/>
-        </w:rPr>
-        <w:t>o, each potential does not meet the goals</w:t>
-      </w:r>
-    </w:p>
-    <w:p>
-      <w:pPr>
-        <w:rPr>
-          <w:sz w:val="36"/>
-          <w:szCs w:val="36"/>
-        </w:rPr>
-      </w:pPr>
-      <w:r>
-        <w:rPr>
-          <w:sz w:val="36"/>
-          <w:szCs w:val="36"/>
-        </w:rPr>
-        <w:tab/>
-        <w:t>b) No, each potential will not work for all cases</w:t>
-      </w:r>
     </w:p>
     <w:p>
       <w:pPr>
@@ -676,6 +535,43 @@
     <w:semiHidden/>
     <w:unhideWhenUsed/>
   </w:style>
+  <w:style w:type="character" w:styleId="PlaceholderText">
+    <w:name w:val="Placeholder Text"/>
+    <w:basedOn w:val="DefaultParagraphFont"/>
+    <w:uiPriority w:val="99"/>
+    <w:semiHidden/>
+    <w:rsid w:val="008E0865"/>
+    <w:rPr>
+      <w:color w:val="808080"/>
+    </w:rPr>
+  </w:style>
+  <w:style w:type="paragraph" w:styleId="BalloonText">
+    <w:name w:val="Balloon Text"/>
+    <w:basedOn w:val="Normal"/>
+    <w:link w:val="BalloonTextChar"/>
+    <w:uiPriority w:val="99"/>
+    <w:semiHidden/>
+    <w:unhideWhenUsed/>
+    <w:rsid w:val="008E0865"/>
+    <w:rPr>
+      <w:rFonts w:ascii="Lucida Grande" w:hAnsi="Lucida Grande"/>
+      <w:sz w:val="18"/>
+      <w:szCs w:val="18"/>
+    </w:rPr>
+  </w:style>
+  <w:style w:type="character" w:customStyle="1" w:styleId="BalloonTextChar">
+    <w:name w:val="Balloon Text Char"/>
+    <w:basedOn w:val="DefaultParagraphFont"/>
+    <w:link w:val="BalloonText"/>
+    <w:uiPriority w:val="99"/>
+    <w:semiHidden/>
+    <w:rsid w:val="008E0865"/>
+    <w:rPr>
+      <w:rFonts w:ascii="Lucida Grande" w:hAnsi="Lucida Grande"/>
+      <w:sz w:val="18"/>
+      <w:szCs w:val="18"/>
+    </w:rPr>
+  </w:style>
 </w:styles>
 </file>
 
@@ -861,6 +757,43 @@
     <w:uiPriority w:val="99"/>
     <w:semiHidden/>
     <w:unhideWhenUsed/>
+  </w:style>
+  <w:style w:type="character" w:styleId="PlaceholderText">
+    <w:name w:val="Placeholder Text"/>
+    <w:basedOn w:val="DefaultParagraphFont"/>
+    <w:uiPriority w:val="99"/>
+    <w:semiHidden/>
+    <w:rsid w:val="008E0865"/>
+    <w:rPr>
+      <w:color w:val="808080"/>
+    </w:rPr>
+  </w:style>
+  <w:style w:type="paragraph" w:styleId="BalloonText">
+    <w:name w:val="Balloon Text"/>
+    <w:basedOn w:val="Normal"/>
+    <w:link w:val="BalloonTextChar"/>
+    <w:uiPriority w:val="99"/>
+    <w:semiHidden/>
+    <w:unhideWhenUsed/>
+    <w:rsid w:val="008E0865"/>
+    <w:rPr>
+      <w:rFonts w:ascii="Lucida Grande" w:hAnsi="Lucida Grande"/>
+      <w:sz w:val="18"/>
+      <w:szCs w:val="18"/>
+    </w:rPr>
+  </w:style>
+  <w:style w:type="character" w:customStyle="1" w:styleId="BalloonTextChar">
+    <w:name w:val="Balloon Text Char"/>
+    <w:basedOn w:val="DefaultParagraphFont"/>
+    <w:link w:val="BalloonText"/>
+    <w:uiPriority w:val="99"/>
+    <w:semiHidden/>
+    <w:rsid w:val="008E0865"/>
+    <w:rPr>
+      <w:rFonts w:ascii="Lucida Grande" w:hAnsi="Lucida Grande"/>
+      <w:sz w:val="18"/>
+      <w:szCs w:val="18"/>
+    </w:rPr>
   </w:style>
 </w:styles>
 </file>

</xml_diff>

<commit_message>
Socks in the Dark (Define the problem)
</commit_message>
<xml_diff>
--- a/Chouinard_Shanna_WPF/Associating JS/Problem Solving/chouinard_shanna_problemSolving.docx
+++ b/Chouinard_Shanna_WPF/Associating JS/Problem Solving/chouinard_shanna_problemSolving.docx
@@ -348,8 +348,57 @@
           <w:b/>
         </w:rPr>
       </w:pPr>
+      <w:r>
+        <w:rPr>
+          <w:b/>
+        </w:rPr>
+        <w:t>1) Define the problem</w:t>
+      </w:r>
+    </w:p>
+    <w:p>
+      <w:r>
+        <w:rPr>
+          <w:b/>
+        </w:rPr>
+        <w:tab/>
+      </w:r>
+      <w:r>
+        <w:t>a) It is dark and you cannot see which socks you are choosing</w:t>
+      </w:r>
+    </w:p>
+    <w:p>
+      <w:r>
+        <w:tab/>
+        <w:t>b) Just pick some socks</w:t>
+      </w:r>
+    </w:p>
+    <w:p>
+      <w:r>
+        <w:tab/>
+        <w:t xml:space="preserve">c) Pick at least one matching pair and pick at least one matching pair of each </w:t>
+      </w:r>
+      <w:r>
+        <w:tab/>
+      </w:r>
       <w:bookmarkStart w:id="0" w:name="_GoBack"/>
       <w:bookmarkEnd w:id="0"/>
+      <w:r>
+        <w:t>color</w:t>
+      </w:r>
+    </w:p>
+    <w:p>
+      <w:pPr>
+        <w:rPr>
+          <w:b/>
+        </w:rPr>
+      </w:pPr>
+    </w:p>
+    <w:p>
+      <w:pPr>
+        <w:rPr>
+          <w:b/>
+        </w:rPr>
+      </w:pPr>
     </w:p>
     <w:p>
       <w:pPr>
@@ -607,6 +656,17 @@
       <w:szCs w:val="18"/>
     </w:rPr>
   </w:style>
+  <w:style w:type="paragraph" w:styleId="ListParagraph">
+    <w:name w:val="List Paragraph"/>
+    <w:basedOn w:val="Normal"/>
+    <w:uiPriority w:val="34"/>
+    <w:qFormat/>
+    <w:rsid w:val="00620307"/>
+    <w:pPr>
+      <w:ind w:left="720"/>
+      <w:contextualSpacing/>
+    </w:pPr>
+  </w:style>
 </w:styles>
 </file>
 
@@ -829,6 +889,17 @@
       <w:sz w:val="18"/>
       <w:szCs w:val="18"/>
     </w:rPr>
+  </w:style>
+  <w:style w:type="paragraph" w:styleId="ListParagraph">
+    <w:name w:val="List Paragraph"/>
+    <w:basedOn w:val="Normal"/>
+    <w:uiPriority w:val="34"/>
+    <w:qFormat/>
+    <w:rsid w:val="00620307"/>
+    <w:pPr>
+      <w:ind w:left="720"/>
+      <w:contextualSpacing/>
+    </w:pPr>
   </w:style>
 </w:styles>
 </file>

</xml_diff>

<commit_message>
Socks in the Dark (Break the problem apart)
</commit_message>
<xml_diff>
--- a/Chouinard_Shanna_WPF/Associating JS/Problem Solving/chouinard_shanna_problemSolving.docx
+++ b/Chouinard_Shanna_WPF/Associating JS/Problem Solving/chouinard_shanna_problemSolving.docx
@@ -379,11 +379,45 @@
       </w:r>
       <w:r>
         <w:tab/>
+        <w:t>color</w:t>
+      </w:r>
+    </w:p>
+    <w:p>
+      <w:pPr>
+        <w:rPr>
+          <w:b/>
+        </w:rPr>
+      </w:pPr>
+      <w:r>
+        <w:rPr>
+          <w:b/>
+        </w:rPr>
+        <w:t>2) Break the problem apart</w:t>
+      </w:r>
+    </w:p>
+    <w:p>
+      <w:r>
+        <w:rPr>
+          <w:b/>
+        </w:rPr>
+        <w:tab/>
+      </w:r>
+      <w:r>
+        <w:t>a) You cannot see</w:t>
+      </w:r>
+    </w:p>
+    <w:p>
+      <w:r>
+        <w:tab/>
+        <w:t xml:space="preserve">b) Pick the amount of socks you need to guarantee you will get a matching </w:t>
+      </w:r>
+      <w:r>
+        <w:tab/>
       </w:r>
       <w:bookmarkStart w:id="0" w:name="_GoBack"/>
       <w:bookmarkEnd w:id="0"/>
       <w:r>
-        <w:t>color</w:t>
+        <w:t>pair of each color</w:t>
       </w:r>
     </w:p>
     <w:p>

</xml_diff>

<commit_message>
Socks in the Dark (Identify potential solutions)
</commit_message>
<xml_diff>
--- a/Chouinard_Shanna_WPF/Associating JS/Problem Solving/chouinard_shanna_problemSolving.docx
+++ b/Chouinard_Shanna_WPF/Associating JS/Problem Solving/chouinard_shanna_problemSolving.docx
@@ -413,19 +413,52 @@
       </w:r>
       <w:r>
         <w:tab/>
+        <w:t>pair of each color</w:t>
+      </w:r>
+    </w:p>
+    <w:p>
+      <w:pPr>
+        <w:rPr>
+          <w:b/>
+        </w:rPr>
+      </w:pPr>
+      <w:r>
+        <w:rPr>
+          <w:b/>
+        </w:rPr>
+        <w:t>3) Identify potential solutions</w:t>
+      </w:r>
+    </w:p>
+    <w:p>
+      <w:r>
+        <w:rPr>
+          <w:b/>
+        </w:rPr>
+        <w:lastRenderedPageBreak/>
+        <w:tab/>
+      </w:r>
+      <w:r>
+        <w:t xml:space="preserve">a) Pick the minimum amount of socks needed to guarantee you will get a </w:t>
+      </w:r>
+      <w:r>
+        <w:tab/>
+        <w:t>matching pair of each color of socks</w:t>
+      </w:r>
+    </w:p>
+    <w:p>
+      <w:pPr>
+        <w:rPr>
+          <w:b/>
+        </w:rPr>
+      </w:pPr>
+      <w:r>
+        <w:rPr>
+          <w:b/>
+        </w:rPr>
+        <w:tab/>
       </w:r>
       <w:bookmarkStart w:id="0" w:name="_GoBack"/>
       <w:bookmarkEnd w:id="0"/>
-      <w:r>
-        <w:t>pair of each color</w:t>
-      </w:r>
-    </w:p>
-    <w:p>
-      <w:pPr>
-        <w:rPr>
-          <w:b/>
-        </w:rPr>
-      </w:pPr>
     </w:p>
     <w:p>
       <w:pPr>

</xml_diff>

<commit_message>
Socks in the Dark (Evaluate each potential solution)
</commit_message>
<xml_diff>
--- a/Chouinard_Shanna_WPF/Associating JS/Problem Solving/chouinard_shanna_problemSolving.docx
+++ b/Chouinard_Shanna_WPF/Associating JS/Problem Solving/chouinard_shanna_problemSolving.docx
@@ -455,7 +455,24 @@
         <w:rPr>
           <w:b/>
         </w:rPr>
-        <w:tab/>
+        <w:t>4) Evaluate each potential solution</w:t>
+      </w:r>
+    </w:p>
+    <w:p>
+      <w:r>
+        <w:rPr>
+          <w:b/>
+        </w:rPr>
+        <w:tab/>
+      </w:r>
+      <w:r>
+        <w:t>a) Yes, each solution meets the goals</w:t>
+      </w:r>
+    </w:p>
+    <w:p>
+      <w:r>
+        <w:tab/>
+        <w:t>b) Yes, each solution will work in all cases</w:t>
       </w:r>
       <w:bookmarkStart w:id="0" w:name="_GoBack"/>
       <w:bookmarkEnd w:id="0"/>

</xml_diff>

<commit_message>
Socks in the Dark (Choose a solution and develope a plan to implement it)
</commit_message>
<xml_diff>
--- a/Chouinard_Shanna_WPF/Associating JS/Problem Solving/chouinard_shanna_problemSolving.docx
+++ b/Chouinard_Shanna_WPF/Associating JS/Problem Solving/chouinard_shanna_problemSolving.docx
@@ -474,8 +474,42 @@
         <w:tab/>
         <w:t>b) Yes, each solution will work in all cases</w:t>
       </w:r>
+    </w:p>
+    <w:p>
+      <w:pPr>
+        <w:rPr>
+          <w:b/>
+        </w:rPr>
+      </w:pPr>
+      <w:r>
+        <w:rPr>
+          <w:b/>
+        </w:rPr>
+        <w:t>5) Choose a solution and develop a plan to implement it</w:t>
+      </w:r>
+    </w:p>
+    <w:p>
+      <w:r>
+        <w:tab/>
+        <w:t>a) W</w:t>
+      </w:r>
       <w:bookmarkStart w:id="0" w:name="_GoBack"/>
       <w:bookmarkEnd w:id="0"/>
+      <w:r>
+        <w:t xml:space="preserve">hen you choose 12 socks, you have picked enough socks to guarantee </w:t>
+      </w:r>
+      <w:r>
+        <w:tab/>
+        <w:t xml:space="preserve">you will have at least one matching pair of socks and when you choose 18 </w:t>
+      </w:r>
+      <w:r>
+        <w:tab/>
+        <w:t xml:space="preserve">socks, you have picked enough socks to guarantee you will have at least one </w:t>
+      </w:r>
+      <w:r>
+        <w:tab/>
+        <w:t>matching pair of socks of each color</w:t>
+      </w:r>
     </w:p>
     <w:p>
       <w:pPr>

</xml_diff>

<commit_message>
Predicting Fingers (Define the problem)
</commit_message>
<xml_diff>
--- a/Chouinard_Shanna_WPF/Associating JS/Problem Solving/chouinard_shanna_problemSolving.docx
+++ b/Chouinard_Shanna_WPF/Associating JS/Problem Solving/chouinard_shanna_problemSolving.docx
@@ -514,15 +514,71 @@
           <w:b/>
         </w:rPr>
       </w:pPr>
+      <w:r>
+        <w:rPr>
+          <w:b/>
+        </w:rPr>
+        <w:t>Predicting Fingers</w:t>
+      </w:r>
+    </w:p>
+    <w:p>
+      <w:pPr>
+        <w:rPr>
+          <w:b/>
+        </w:rPr>
+      </w:pPr>
+    </w:p>
+    <w:p>
+      <w:pPr>
+        <w:rPr>
+          <w:b/>
+        </w:rPr>
+      </w:pPr>
+      <w:r>
+        <w:rPr>
+          <w:b/>
+        </w:rPr>
+        <w:t>1) Define the Problem</w:t>
+      </w:r>
+    </w:p>
+    <w:p>
+      <w:r>
+        <w:rPr>
+          <w:b/>
+        </w:rPr>
+        <w:tab/>
+      </w:r>
+      <w:r>
+        <w:t xml:space="preserve">a) Figuring out which finger she lands </w:t>
+      </w:r>
+      <w:r>
+        <w:t>on</w:t>
+      </w:r>
+    </w:p>
+    <w:p>
+      <w:r>
+        <w:tab/>
+        <w:t xml:space="preserve">b) You alternate between the index finger and the ring finger every other </w:t>
+      </w:r>
+      <w:r>
+        <w:tab/>
+        <w:t>time</w:t>
+      </w:r>
+    </w:p>
+    <w:p>
+      <w:r>
+        <w:tab/>
+        <w:t xml:space="preserve">c) Figuring out which finger she will land on when she counts to 10, 100 and </w:t>
+      </w:r>
+      <w:r>
+        <w:tab/>
+      </w:r>
       <w:bookmarkStart w:id="0" w:name="_GoBack"/>
-      <w:r>
-        <w:rPr>
-          <w:b/>
-        </w:rPr>
-        <w:t>Predicting Fingers</w:t>
-      </w:r>
-    </w:p>
-    <w:bookmarkEnd w:id="0"/>
+      <w:bookmarkEnd w:id="0"/>
+      <w:r>
+        <w:t>1000</w:t>
+      </w:r>
+    </w:p>
     <w:p>
       <w:pPr>
         <w:rPr>

</xml_diff>

<commit_message>
Predicting Fingers (Break the problem apart)
</commit_message>
<xml_diff>
--- a/Chouinard_Shanna_WPF/Associating JS/Problem Solving/chouinard_shanna_problemSolving.docx
+++ b/Chouinard_Shanna_WPF/Associating JS/Problem Solving/chouinard_shanna_problemSolving.docx
@@ -572,12 +572,40 @@
       </w:r>
       <w:r>
         <w:tab/>
+        <w:t>1000</w:t>
+      </w:r>
+    </w:p>
+    <w:p>
+      <w:pPr>
+        <w:rPr>
+          <w:b/>
+        </w:rPr>
+      </w:pPr>
+      <w:r>
+        <w:rPr>
+          <w:b/>
+        </w:rPr>
+        <w:t>2) Break the problem apart</w:t>
+      </w:r>
+    </w:p>
+    <w:p>
+      <w:r>
+        <w:rPr>
+          <w:b/>
+        </w:rPr>
+        <w:tab/>
+      </w:r>
+      <w:r>
+        <w:t>a) I don’t have enough fingers</w:t>
+      </w:r>
+    </w:p>
+    <w:p>
+      <w:r>
+        <w:tab/>
+        <w:t>b) to determine a pattern to make it easier</w:t>
       </w:r>
       <w:bookmarkStart w:id="0" w:name="_GoBack"/>
       <w:bookmarkEnd w:id="0"/>
-      <w:r>
-        <w:t>1000</w:t>
-      </w:r>
     </w:p>
     <w:p>
       <w:pPr>

</xml_diff>

<commit_message>
Predicting Fingers (Identify potential solutions)
</commit_message>
<xml_diff>
--- a/Chouinard_Shanna_WPF/Associating JS/Problem Solving/chouinard_shanna_problemSolving.docx
+++ b/Chouinard_Shanna_WPF/Associating JS/Problem Solving/chouinard_shanna_problemSolving.docx
@@ -602,10 +602,44 @@
     <w:p>
       <w:r>
         <w:tab/>
-        <w:t>b) to determine a pattern to make it easier</w:t>
+        <w:t>b) T</w:t>
+      </w:r>
+      <w:r>
+        <w:t>o determine a pattern to make it easier</w:t>
+      </w:r>
+    </w:p>
+    <w:p>
+      <w:pPr>
+        <w:rPr>
+          <w:b/>
+        </w:rPr>
+      </w:pPr>
+      <w:r>
+        <w:rPr>
+          <w:b/>
+        </w:rPr>
+        <w:t>3) Identify potential solutions</w:t>
+      </w:r>
+    </w:p>
+    <w:p>
+      <w:r>
+        <w:rPr>
+          <w:b/>
+        </w:rPr>
+        <w:tab/>
+      </w:r>
+      <w:r>
+        <w:t xml:space="preserve">a) Make a hand chart to make counting easier and to easily identify the </w:t>
+      </w:r>
+      <w:r>
+        <w:tab/>
+        <w:t>pattern used when coun</w:t>
       </w:r>
       <w:bookmarkStart w:id="0" w:name="_GoBack"/>
       <w:bookmarkEnd w:id="0"/>
+      <w:r>
+        <w:t>ting</w:t>
+      </w:r>
     </w:p>
     <w:p>
       <w:pPr>

</xml_diff>

<commit_message>
Predicting Fingers (Evaluate each potential solution)
</commit_message>
<xml_diff>
--- a/Chouinard_Shanna_WPF/Associating JS/Problem Solving/chouinard_shanna_problemSolving.docx
+++ b/Chouinard_Shanna_WPF/Associating JS/Problem Solving/chouinard_shanna_problemSolving.docx
@@ -633,13 +633,40 @@
       </w:r>
       <w:r>
         <w:tab/>
-        <w:t>pattern used when coun</w:t>
+        <w:t>pattern used when counting</w:t>
+      </w:r>
+    </w:p>
+    <w:p>
+      <w:pPr>
+        <w:rPr>
+          <w:b/>
+        </w:rPr>
+      </w:pPr>
+      <w:r>
+        <w:rPr>
+          <w:b/>
+        </w:rPr>
+        <w:t>4) Evaluate each potential solution</w:t>
+      </w:r>
+    </w:p>
+    <w:p>
+      <w:r>
+        <w:rPr>
+          <w:b/>
+        </w:rPr>
+        <w:tab/>
+      </w:r>
+      <w:r>
+        <w:t>a) Yes, each solution meets the goals</w:t>
+      </w:r>
+    </w:p>
+    <w:p>
+      <w:r>
+        <w:tab/>
+        <w:t>b) Yes, each solution works for all cases</w:t>
       </w:r>
       <w:bookmarkStart w:id="0" w:name="_GoBack"/>
       <w:bookmarkEnd w:id="0"/>
-      <w:r>
-        <w:t>ting</w:t>
-      </w:r>
     </w:p>
     <w:p>
       <w:pPr>

</xml_diff>

<commit_message>
Predicting Fingers (Choose a solution and develope a plan to implement it)
</commit_message>
<xml_diff>
--- a/Chouinard_Shanna_WPF/Associating JS/Problem Solving/chouinard_shanna_problemSolving.docx
+++ b/Chouinard_Shanna_WPF/Associating JS/Problem Solving/chouinard_shanna_problemSolving.docx
@@ -665,8 +665,43 @@
         <w:tab/>
         <w:t>b) Yes, each solution works for all cases</w:t>
       </w:r>
+    </w:p>
+    <w:p>
+      <w:pPr>
+        <w:rPr>
+          <w:b/>
+        </w:rPr>
+      </w:pPr>
+      <w:r>
+        <w:rPr>
+          <w:b/>
+        </w:rPr>
+        <w:t xml:space="preserve">5) Choose a solution and develop </w:t>
+      </w:r>
+      <w:r>
+        <w:rPr>
+          <w:b/>
+        </w:rPr>
+        <w:t>a plan to implement it</w:t>
+      </w:r>
+    </w:p>
+    <w:p>
+      <w:r>
+        <w:tab/>
+        <w:t xml:space="preserve">a) Make a hand chart and count to 10 and pay attention to the pattern as you </w:t>
+      </w:r>
+      <w:r>
+        <w:tab/>
+        <w:t xml:space="preserve">count. Do the same as you count to 100 and then there will be no need to </w:t>
+      </w:r>
+      <w:r>
+        <w:tab/>
+      </w:r>
       <w:bookmarkStart w:id="0" w:name="_GoBack"/>
       <w:bookmarkEnd w:id="0"/>
+      <w:r>
+        <w:t>count to 1000</w:t>
+      </w:r>
     </w:p>
     <w:p>
       <w:pPr>

</xml_diff>